<commit_message>
LODES summarized by ferry landing
</commit_message>
<xml_diff>
--- a/Q procedure.docx
+++ b/Q procedure.docx
@@ -491,7 +491,6 @@
         <w:spacing w:after="0"/>
       </w:pPr>
       <w:r>
-        <w:lastRenderedPageBreak/>
         <w:t>Identify census tracts that have areas covered by subway</w:t>
       </w:r>
     </w:p>
@@ -607,6 +606,78 @@
       <w:r>
         <w:t xml:space="preserve"> overall population</w:t>
       </w:r>
+    </w:p>
+    <w:p>
+      <w:pPr>
+        <w:spacing w:after="0"/>
+      </w:pPr>
+    </w:p>
+    <w:p>
+      <w:pPr>
+        <w:spacing w:after="0"/>
+      </w:pPr>
+      <w:r>
+        <w:t xml:space="preserve">Identify LODES </w:t>
+      </w:r>
+      <w:r>
+        <w:t>statistics on a landing-by-landing basis</w:t>
+      </w:r>
+    </w:p>
+    <w:p>
+      <w:pPr>
+        <w:pStyle w:val="ListParagraph"/>
+        <w:numPr>
+          <w:ilvl w:val="0"/>
+          <w:numId w:val="1"/>
+        </w:numPr>
+        <w:spacing w:after="0"/>
+      </w:pPr>
+      <w:r>
+        <w:t>Calculate 15-minute walking isochrones for ferry landings. Join by location</w:t>
+      </w:r>
+      <w:r>
+        <w:t xml:space="preserve"> </w:t>
+      </w:r>
+      <w:proofErr w:type="spellStart"/>
+      <w:r>
+        <w:t>census_lodes_clipped</w:t>
+      </w:r>
+      <w:proofErr w:type="spellEnd"/>
+      <w:r>
+        <w:t xml:space="preserve">: intersect </w:t>
+      </w:r>
+      <w:r>
+        <w:t>to</w:t>
+      </w:r>
+      <w:r>
+        <w:t xml:space="preserve"> </w:t>
+      </w:r>
+      <w:proofErr w:type="spellStart"/>
+      <w:r>
+        <w:t>landings_isochrones</w:t>
+      </w:r>
+      <w:proofErr w:type="spellEnd"/>
+      <w:r>
+        <w:t xml:space="preserve">. Concatenate </w:t>
+      </w:r>
+      <w:proofErr w:type="spellStart"/>
+      <w:r>
+        <w:t>landings_isochrones</w:t>
+      </w:r>
+      <w:proofErr w:type="spellEnd"/>
+      <w:r>
+        <w:t>: group by isochrone ID, sum census data. Manually rename isochrones to match ferry landing names.</w:t>
+      </w:r>
+    </w:p>
+    <w:p>
+      <w:pPr>
+        <w:pStyle w:val="ListParagraph"/>
+        <w:numPr>
+          <w:ilvl w:val="1"/>
+          <w:numId w:val="1"/>
+        </w:numPr>
+        <w:spacing w:after="0"/>
+      </w:pPr>
     </w:p>
     <w:sectPr>
       <w:pgSz w:w="12240" w:h="15840"/>

</xml_diff>

<commit_message>
did lots of work!
</commit_message>
<xml_diff>
--- a/Q procedure.docx
+++ b/Q procedure.docx
@@ -414,6 +414,13 @@
     </w:p>
     <w:p>
       <w:pPr>
+        <w:pStyle w:val="ListParagraph"/>
+        <w:spacing w:after="0"/>
+        <w:ind w:left="1440"/>
+      </w:pPr>
+    </w:p>
+    <w:p>
+      <w:pPr>
         <w:spacing w:after="0"/>
       </w:pPr>
       <w:r>
@@ -495,6 +502,7 @@
         <w:spacing w:after="0"/>
       </w:pPr>
       <w:r>
+        <w:lastRenderedPageBreak/>
         <w:t>435</w:t>
       </w:r>
       <w:r>
@@ -504,15 +512,30 @@
         <w:t>873</w:t>
       </w:r>
       <w:r>
-        <w:t xml:space="preserve"> overall population</w:t>
-      </w:r>
-    </w:p>
-    <w:p>
-      <w:pPr>
-        <w:spacing w:after="0"/>
-      </w:pPr>
-      <w:r>
-        <w:lastRenderedPageBreak/>
+        <w:t xml:space="preserve"> overall </w:t>
+      </w:r>
+      <w:commentRangeStart w:id="0"/>
+      <w:r>
+        <w:t>population</w:t>
+      </w:r>
+      <w:commentRangeEnd w:id="0"/>
+      <w:r>
+        <w:rPr>
+          <w:rStyle w:val="CommentReference"/>
+        </w:rPr>
+        <w:commentReference w:id="0"/>
+      </w:r>
+    </w:p>
+    <w:p>
+      <w:pPr>
+        <w:spacing w:after="0"/>
+      </w:pPr>
+    </w:p>
+    <w:p>
+      <w:pPr>
+        <w:spacing w:after="0"/>
+      </w:pPr>
+      <w:r>
         <w:t>Identify census tracts that have areas covered by subway</w:t>
       </w:r>
     </w:p>
@@ -542,7 +565,18 @@
       </w:r>
       <w:proofErr w:type="spellEnd"/>
       <w:r>
-        <w:t>, export as a new layer</w:t>
+        <w:t xml:space="preserve">, export as a </w:t>
+      </w:r>
+      <w:commentRangeStart w:id="1"/>
+      <w:r>
+        <w:t>new layer</w:t>
+      </w:r>
+      <w:commentRangeEnd w:id="1"/>
+      <w:r>
+        <w:rPr>
+          <w:rStyle w:val="CommentReference"/>
+        </w:rPr>
+        <w:commentReference w:id="1"/>
       </w:r>
     </w:p>
     <w:p>
@@ -700,13 +734,189 @@
       <w:pPr>
         <w:spacing w:after="0"/>
       </w:pPr>
-    </w:p>
-    <w:p>
-      <w:pPr>
-        <w:spacing w:after="0"/>
-      </w:pPr>
-      <w:r>
-        <w:t xml:space="preserve">-Import Ferry Ridership </w:t>
+      <w:r>
+        <w:t xml:space="preserve">-Identify the subway stations that </w:t>
+      </w:r>
+      <w:r>
+        <w:t>are within 15 mins of ferry landings</w:t>
+      </w:r>
+      <w:r>
+        <w:t xml:space="preserve"> </w:t>
+      </w:r>
+    </w:p>
+    <w:p>
+      <w:pPr>
+        <w:spacing w:after="0"/>
+      </w:pPr>
+      <w:r>
+        <w:tab/>
+        <w:t>-Select By Location: vector</w:t>
+      </w:r>
+      <w:r>
+        <w:sym w:font="Wingdings" w:char="F0E0"/>
+      </w:r>
+      <w:r>
+        <w:t xml:space="preserve"> research tools </w:t>
+      </w:r>
+      <w:r>
+        <w:sym w:font="Wingdings" w:char="F0E0"/>
+      </w:r>
+      <w:r>
+        <w:t xml:space="preserve"> select by location </w:t>
+      </w:r>
+    </w:p>
+    <w:p>
+      <w:pPr>
+        <w:spacing w:after="0"/>
+        <w:ind w:left="720"/>
+      </w:pPr>
+      <w:r>
+        <w:t xml:space="preserve">-Select features from: </w:t>
+      </w:r>
+      <w:proofErr w:type="spellStart"/>
+      <w:r>
+        <w:t>subway_</w:t>
+      </w:r>
+      <w:proofErr w:type="gramStart"/>
+      <w:r>
+        <w:t>stations</w:t>
+      </w:r>
+      <w:proofErr w:type="spellEnd"/>
+      <w:r>
+        <w:t xml:space="preserve"> ;</w:t>
+      </w:r>
+      <w:proofErr w:type="gramEnd"/>
+      <w:r>
+        <w:t xml:space="preserve"> where the features </w:t>
+      </w:r>
+      <w:proofErr w:type="gramStart"/>
+      <w:r>
+        <w:t>intersect ;</w:t>
+      </w:r>
+      <w:proofErr w:type="gramEnd"/>
+      <w:r>
+        <w:t xml:space="preserve"> by comparing to the features from: </w:t>
+      </w:r>
+      <w:r>
+        <w:t>15min_walk_ferry</w:t>
+      </w:r>
+      <w:r>
+        <w:t xml:space="preserve">; create new selection. </w:t>
+      </w:r>
+    </w:p>
+    <w:p>
+      <w:pPr>
+        <w:spacing w:after="0"/>
+        <w:ind w:left="720"/>
+      </w:pPr>
+      <w:r>
+        <w:t>-Export selection as new shapefile layer: subway_stations_15min_walk_ferry</w:t>
+      </w:r>
+    </w:p>
+    <w:p>
+      <w:pPr>
+        <w:spacing w:after="0"/>
+        <w:ind w:left="720"/>
+      </w:pPr>
+      <w:r>
+        <w:t xml:space="preserve">-Export selection as new csv to use to clean subway ridership data: </w:t>
+      </w:r>
+      <w:r>
+        <w:t>subway_stations_15min_walk_ferry</w:t>
+      </w:r>
+      <w:r>
+        <w:t>.csv</w:t>
+      </w:r>
+    </w:p>
+    <w:p>
+      <w:pPr>
+        <w:spacing w:after="0"/>
+      </w:pPr>
+    </w:p>
+    <w:p>
+      <w:pPr>
+        <w:spacing w:after="0"/>
+      </w:pPr>
+      <w:r>
+        <w:t xml:space="preserve">-Import cleaned </w:t>
+      </w:r>
+      <w:r>
+        <w:t xml:space="preserve">[in R] </w:t>
+      </w:r>
+      <w:r>
+        <w:t>subway ridership data into QGIS</w:t>
+      </w:r>
+    </w:p>
+    <w:p>
+      <w:pPr>
+        <w:spacing w:after="0"/>
+        <w:ind w:left="720"/>
+      </w:pPr>
+      <w:r>
+        <w:t xml:space="preserve">-Layer </w:t>
+      </w:r>
+      <w:r>
+        <w:sym w:font="Wingdings" w:char="F0E0"/>
+      </w:r>
+      <w:r>
+        <w:t xml:space="preserve"> add layer </w:t>
+      </w:r>
+      <w:r>
+        <w:sym w:font="Wingdings" w:char="F0E0"/>
+      </w:r>
+      <w:r>
+        <w:t xml:space="preserve"> add delimited text layer</w:t>
+      </w:r>
+    </w:p>
+    <w:p>
+      <w:pPr>
+        <w:spacing w:after="0"/>
+        <w:ind w:left="720"/>
+      </w:pPr>
+    </w:p>
+    <w:p>
+      <w:pPr>
+        <w:spacing w:after="0"/>
+      </w:pPr>
+      <w:r>
+        <w:t xml:space="preserve">-Join </w:t>
+      </w:r>
+      <w:r>
+        <w:t>subway</w:t>
+      </w:r>
+      <w:r>
+        <w:t xml:space="preserve"> ridership to </w:t>
+      </w:r>
+      <w:r>
+        <w:t>subway</w:t>
+      </w:r>
+      <w:r>
+        <w:t xml:space="preserve"> </w:t>
+      </w:r>
+      <w:r>
+        <w:t>stations</w:t>
+      </w:r>
+      <w:r>
+        <w:t xml:space="preserve"> </w:t>
+      </w:r>
+    </w:p>
+    <w:p>
+      <w:pPr>
+        <w:spacing w:after="0"/>
+      </w:pPr>
+    </w:p>
+    <w:p>
+      <w:pPr>
+        <w:spacing w:after="0"/>
+      </w:pPr>
+      <w:r>
+        <w:t xml:space="preserve">-Import </w:t>
+      </w:r>
+      <w:r>
+        <w:t xml:space="preserve">cleaned [in R] </w:t>
+      </w:r>
+      <w:r>
+        <w:t xml:space="preserve">Ferry Ridership </w:t>
       </w:r>
       <w:r>
         <w:t xml:space="preserve">data into QGIS </w:t>
@@ -716,6 +926,27 @@
       <w:pPr>
         <w:spacing w:after="0"/>
       </w:pPr>
+      <w:r>
+        <w:tab/>
+        <w:t xml:space="preserve">-Layer </w:t>
+      </w:r>
+      <w:r>
+        <w:sym w:font="Wingdings" w:char="F0E0"/>
+      </w:r>
+      <w:r>
+        <w:t xml:space="preserve"> add layer </w:t>
+      </w:r>
+      <w:r>
+        <w:sym w:font="Wingdings" w:char="F0E0"/>
+      </w:r>
+      <w:r>
+        <w:t xml:space="preserve"> add delimited text layer</w:t>
+      </w:r>
+    </w:p>
+    <w:p>
+      <w:pPr>
+        <w:spacing w:after="0"/>
+      </w:pPr>
     </w:p>
     <w:p>
       <w:pPr>
@@ -746,18 +977,738 @@
       <w:r>
         <w:t>Join ferry ridership to ferry landings</w:t>
       </w:r>
-    </w:p>
-    <w:p>
-      <w:pPr>
-        <w:spacing w:after="0"/>
-      </w:pPr>
-    </w:p>
-    <w:p>
-      <w:pPr>
-        <w:spacing w:after="0"/>
-      </w:pPr>
-      <w:r>
-        <w:t>-</w:t>
+      <w:r>
+        <w:t xml:space="preserve"> </w:t>
+      </w:r>
+    </w:p>
+    <w:p>
+      <w:pPr>
+        <w:spacing w:after="0"/>
+      </w:pPr>
+    </w:p>
+    <w:p>
+      <w:pPr>
+        <w:spacing w:after="0"/>
+      </w:pPr>
+      <w:r>
+        <w:t>-Join all data points to create one layer that includes, for each ferry landing:</w:t>
+      </w:r>
+    </w:p>
+    <w:p>
+      <w:pPr>
+        <w:pStyle w:val="ListParagraph"/>
+        <w:numPr>
+          <w:ilvl w:val="0"/>
+          <w:numId w:val="3"/>
+        </w:numPr>
+        <w:spacing w:after="0"/>
+      </w:pPr>
+      <w:r>
+        <w:t xml:space="preserve">Average ferry ridership numbers </w:t>
+      </w:r>
+    </w:p>
+    <w:p>
+      <w:pPr>
+        <w:pStyle w:val="ListParagraph"/>
+        <w:numPr>
+          <w:ilvl w:val="0"/>
+          <w:numId w:val="3"/>
+        </w:numPr>
+        <w:spacing w:after="0"/>
+      </w:pPr>
+      <w:r>
+        <w:t>R</w:t>
+      </w:r>
+      <w:r>
+        <w:t>esident workers</w:t>
+      </w:r>
+    </w:p>
+    <w:p>
+      <w:pPr>
+        <w:pStyle w:val="ListParagraph"/>
+        <w:numPr>
+          <w:ilvl w:val="0"/>
+          <w:numId w:val="3"/>
+        </w:numPr>
+        <w:spacing w:after="0"/>
+      </w:pPr>
+      <w:r>
+        <w:lastRenderedPageBreak/>
+        <w:t>J</w:t>
+      </w:r>
+      <w:r>
+        <w:t>ob</w:t>
+      </w:r>
+      <w:r>
+        <w:t>s</w:t>
+      </w:r>
+    </w:p>
+    <w:p>
+      <w:pPr>
+        <w:pStyle w:val="ListParagraph"/>
+        <w:numPr>
+          <w:ilvl w:val="0"/>
+          <w:numId w:val="3"/>
+        </w:numPr>
+        <w:spacing w:after="0"/>
+      </w:pPr>
+      <w:r>
+        <w:t>O</w:t>
+      </w:r>
+      <w:r>
+        <w:t>verall population</w:t>
+      </w:r>
+    </w:p>
+    <w:p>
+      <w:pPr>
+        <w:pStyle w:val="ListParagraph"/>
+        <w:numPr>
+          <w:ilvl w:val="0"/>
+          <w:numId w:val="3"/>
+        </w:numPr>
+        <w:spacing w:after="0"/>
+      </w:pPr>
+      <w:r>
+        <w:t xml:space="preserve">Nearby subway stations </w:t>
+      </w:r>
+    </w:p>
+    <w:p>
+      <w:pPr>
+        <w:pStyle w:val="ListParagraph"/>
+        <w:numPr>
+          <w:ilvl w:val="1"/>
+          <w:numId w:val="3"/>
+        </w:numPr>
+        <w:spacing w:after="0"/>
+      </w:pPr>
+      <w:r>
+        <w:t xml:space="preserve">Average ridership numbers </w:t>
+      </w:r>
+    </w:p>
+    <w:p>
+      <w:pPr>
+        <w:rPr>
+          <w:b/>
+          <w:bCs/>
+        </w:rPr>
+      </w:pPr>
+      <w:r>
+        <w:br w:type="page"/>
+      </w:r>
+    </w:p>
+    <w:p>
+      <w:pPr>
+        <w:pStyle w:val="Heading1"/>
+      </w:pPr>
+      <w:r>
+        <w:lastRenderedPageBreak/>
+        <w:t xml:space="preserve">Note: </w:t>
+      </w:r>
+    </w:p>
+    <w:p>
+      <w:pPr>
+        <w:spacing w:after="0"/>
+      </w:pPr>
+      <w:r>
+        <w:t xml:space="preserve">The subway ridership dataset included in this repository is cleaned to significantly reduce size. </w:t>
+      </w:r>
+    </w:p>
+    <w:p>
+      <w:pPr>
+        <w:spacing w:after="0"/>
+      </w:pPr>
+    </w:p>
+    <w:p>
+      <w:pPr>
+        <w:spacing w:after="0"/>
+      </w:pPr>
+      <w:r>
+        <w:t xml:space="preserve">R code to clean </w:t>
+      </w:r>
+      <w:hyperlink r:id="rId9" w:history="1">
+        <w:r>
+          <w:rPr>
+            <w:rStyle w:val="Hyperlink"/>
+          </w:rPr>
+          <w:t>MTA Subway Hourly Ridership: 2020-2024</w:t>
+        </w:r>
+      </w:hyperlink>
+      <w:r>
+        <w:t xml:space="preserve">, which was downloaded </w:t>
+      </w:r>
+      <w:r>
+        <w:rPr>
+          <w:i/>
+          <w:iCs/>
+        </w:rPr>
+        <w:t xml:space="preserve">after </w:t>
+      </w:r>
+      <w:r>
+        <w:t xml:space="preserve">the data was queried on data.ny.gov: filtered to 2022, subway only, removed unnecessary columns: </w:t>
+      </w:r>
+      <w:proofErr w:type="spellStart"/>
+      <w:r>
+        <w:t>transit_mode</w:t>
+      </w:r>
+      <w:proofErr w:type="spellEnd"/>
+      <w:r>
+        <w:t xml:space="preserve">, </w:t>
+      </w:r>
+      <w:proofErr w:type="spellStart"/>
+      <w:r>
+        <w:t>payment_method</w:t>
+      </w:r>
+      <w:proofErr w:type="spellEnd"/>
+      <w:r>
+        <w:t xml:space="preserve">, </w:t>
+      </w:r>
+      <w:proofErr w:type="spellStart"/>
+      <w:r>
+        <w:t>fare_class_category</w:t>
+      </w:r>
+      <w:proofErr w:type="spellEnd"/>
+      <w:r>
+        <w:t xml:space="preserve">.  </w:t>
+      </w:r>
+    </w:p>
+    <w:p>
+      <w:pPr>
+        <w:spacing w:after="0"/>
+      </w:pPr>
+    </w:p>
+    <w:p>
+      <w:pPr>
+        <w:spacing w:after="0"/>
+        <w:ind w:left="720"/>
+        <w:rPr>
+          <w:rFonts w:ascii="Lucida Sans Typewriter" w:hAnsi="Lucida Sans Typewriter"/>
+          <w:sz w:val="18"/>
+          <w:szCs w:val="18"/>
+        </w:rPr>
+      </w:pPr>
+      <w:r>
+        <w:rPr>
+          <w:rFonts w:ascii="Lucida Sans Typewriter" w:hAnsi="Lucida Sans Typewriter"/>
+          <w:sz w:val="18"/>
+          <w:szCs w:val="18"/>
+        </w:rPr>
+        <w:t xml:space="preserve"># Clean subway ridership data </w:t>
+      </w:r>
+    </w:p>
+    <w:p>
+      <w:pPr>
+        <w:spacing w:after="0"/>
+        <w:ind w:left="720"/>
+        <w:rPr>
+          <w:rFonts w:ascii="Lucida Sans Typewriter" w:hAnsi="Lucida Sans Typewriter"/>
+          <w:sz w:val="18"/>
+          <w:szCs w:val="18"/>
+        </w:rPr>
+      </w:pPr>
+      <w:r>
+        <w:rPr>
+          <w:rFonts w:ascii="Lucida Sans Typewriter" w:hAnsi="Lucida Sans Typewriter"/>
+          <w:sz w:val="18"/>
+          <w:szCs w:val="18"/>
+        </w:rPr>
+        <w:t xml:space="preserve">MTA_Subway_Hourly_Ridership_2022 &lt;- </w:t>
+      </w:r>
+      <w:proofErr w:type="spellStart"/>
+      <w:r>
+        <w:rPr>
+          <w:rFonts w:ascii="Lucida Sans Typewriter" w:hAnsi="Lucida Sans Typewriter"/>
+          <w:sz w:val="18"/>
+          <w:szCs w:val="18"/>
+        </w:rPr>
+        <w:t>read_csv</w:t>
+      </w:r>
+      <w:proofErr w:type="spellEnd"/>
+      <w:r>
+        <w:rPr>
+          <w:rFonts w:ascii="Lucida Sans Typewriter" w:hAnsi="Lucida Sans Typewriter"/>
+          <w:sz w:val="18"/>
+          <w:szCs w:val="18"/>
+        </w:rPr>
+        <w:t>("</w:t>
+      </w:r>
+      <w:proofErr w:type="spellStart"/>
+      <w:r>
+        <w:rPr>
+          <w:rFonts w:ascii="Lucida Sans Typewriter" w:hAnsi="Lucida Sans Typewriter"/>
+          <w:sz w:val="18"/>
+          <w:szCs w:val="18"/>
+        </w:rPr>
+        <w:t>r_data</w:t>
+      </w:r>
+      <w:proofErr w:type="spellEnd"/>
+      <w:r>
+        <w:rPr>
+          <w:rFonts w:ascii="Lucida Sans Typewriter" w:hAnsi="Lucida Sans Typewriter"/>
+          <w:sz w:val="18"/>
+          <w:szCs w:val="18"/>
+        </w:rPr>
+        <w:t xml:space="preserve">/MTA_Subway_Hourly_Ridership__2022.csv") %&gt;% </w:t>
+      </w:r>
+    </w:p>
+    <w:p>
+      <w:pPr>
+        <w:spacing w:after="0"/>
+        <w:ind w:left="720"/>
+        <w:rPr>
+          <w:rFonts w:ascii="Lucida Sans Typewriter" w:hAnsi="Lucida Sans Typewriter"/>
+          <w:sz w:val="18"/>
+          <w:szCs w:val="18"/>
+        </w:rPr>
+      </w:pPr>
+      <w:r>
+        <w:rPr>
+          <w:rFonts w:ascii="Lucida Sans Typewriter" w:hAnsi="Lucida Sans Typewriter"/>
+          <w:sz w:val="18"/>
+          <w:szCs w:val="18"/>
+        </w:rPr>
+        <w:t xml:space="preserve">  </w:t>
+      </w:r>
+      <w:proofErr w:type="spellStart"/>
+      <w:r>
+        <w:rPr>
+          <w:rFonts w:ascii="Lucida Sans Typewriter" w:hAnsi="Lucida Sans Typewriter"/>
+          <w:sz w:val="18"/>
+          <w:szCs w:val="18"/>
+        </w:rPr>
+        <w:t>clean_</w:t>
+      </w:r>
+      <w:proofErr w:type="gramStart"/>
+      <w:r>
+        <w:rPr>
+          <w:rFonts w:ascii="Lucida Sans Typewriter" w:hAnsi="Lucida Sans Typewriter"/>
+          <w:sz w:val="18"/>
+          <w:szCs w:val="18"/>
+        </w:rPr>
+        <w:t>names</w:t>
+      </w:r>
+      <w:proofErr w:type="spellEnd"/>
+      <w:r>
+        <w:rPr>
+          <w:rFonts w:ascii="Lucida Sans Typewriter" w:hAnsi="Lucida Sans Typewriter"/>
+          <w:sz w:val="18"/>
+          <w:szCs w:val="18"/>
+        </w:rPr>
+        <w:t>(</w:t>
+      </w:r>
+      <w:proofErr w:type="gramEnd"/>
+      <w:r>
+        <w:rPr>
+          <w:rFonts w:ascii="Lucida Sans Typewriter" w:hAnsi="Lucida Sans Typewriter"/>
+          <w:sz w:val="18"/>
+          <w:szCs w:val="18"/>
+        </w:rPr>
+        <w:t xml:space="preserve">) </w:t>
+      </w:r>
+    </w:p>
+    <w:p>
+      <w:pPr>
+        <w:spacing w:after="0"/>
+        <w:ind w:left="720"/>
+        <w:rPr>
+          <w:rFonts w:ascii="Lucida Sans Typewriter" w:hAnsi="Lucida Sans Typewriter"/>
+          <w:sz w:val="18"/>
+          <w:szCs w:val="18"/>
+        </w:rPr>
+      </w:pPr>
+    </w:p>
+    <w:p>
+      <w:pPr>
+        <w:spacing w:after="0"/>
+        <w:ind w:left="720"/>
+        <w:rPr>
+          <w:rFonts w:ascii="Lucida Sans Typewriter" w:hAnsi="Lucida Sans Typewriter"/>
+          <w:sz w:val="18"/>
+          <w:szCs w:val="18"/>
+        </w:rPr>
+      </w:pPr>
+      <w:r>
+        <w:rPr>
+          <w:rFonts w:ascii="Lucida Sans Typewriter" w:hAnsi="Lucida Sans Typewriter"/>
+          <w:sz w:val="18"/>
+          <w:szCs w:val="18"/>
+        </w:rPr>
+        <w:t>#Import QGIS output: subway stations within 15 mins of ferry landings</w:t>
+      </w:r>
+    </w:p>
+    <w:p>
+      <w:pPr>
+        <w:spacing w:after="0"/>
+        <w:ind w:left="720"/>
+        <w:rPr>
+          <w:rFonts w:ascii="Lucida Sans Typewriter" w:hAnsi="Lucida Sans Typewriter"/>
+          <w:sz w:val="18"/>
+          <w:szCs w:val="18"/>
+        </w:rPr>
+      </w:pPr>
+      <w:r>
+        <w:rPr>
+          <w:rFonts w:ascii="Lucida Sans Typewriter" w:hAnsi="Lucida Sans Typewriter"/>
+          <w:sz w:val="18"/>
+          <w:szCs w:val="18"/>
+        </w:rPr>
+        <w:t xml:space="preserve">subway_stations_15min_walk_ferry &lt;- read_csv("q_output/subway_stations_15min_walk_ferry/subway_stations_15min_walk_ferry.csv") %&gt;% </w:t>
+      </w:r>
+    </w:p>
+    <w:p>
+      <w:pPr>
+        <w:spacing w:after="0"/>
+        <w:ind w:left="720"/>
+        <w:rPr>
+          <w:rFonts w:ascii="Lucida Sans Typewriter" w:hAnsi="Lucida Sans Typewriter"/>
+          <w:sz w:val="18"/>
+          <w:szCs w:val="18"/>
+        </w:rPr>
+      </w:pPr>
+      <w:r>
+        <w:rPr>
+          <w:rFonts w:ascii="Lucida Sans Typewriter" w:hAnsi="Lucida Sans Typewriter"/>
+          <w:sz w:val="18"/>
+          <w:szCs w:val="18"/>
+        </w:rPr>
+        <w:t xml:space="preserve">  </w:t>
+      </w:r>
+      <w:proofErr w:type="spellStart"/>
+      <w:r>
+        <w:rPr>
+          <w:rFonts w:ascii="Lucida Sans Typewriter" w:hAnsi="Lucida Sans Typewriter"/>
+          <w:sz w:val="18"/>
+          <w:szCs w:val="18"/>
+        </w:rPr>
+        <w:t>clean_</w:t>
+      </w:r>
+      <w:proofErr w:type="gramStart"/>
+      <w:r>
+        <w:rPr>
+          <w:rFonts w:ascii="Lucida Sans Typewriter" w:hAnsi="Lucida Sans Typewriter"/>
+          <w:sz w:val="18"/>
+          <w:szCs w:val="18"/>
+        </w:rPr>
+        <w:t>names</w:t>
+      </w:r>
+      <w:proofErr w:type="spellEnd"/>
+      <w:r>
+        <w:rPr>
+          <w:rFonts w:ascii="Lucida Sans Typewriter" w:hAnsi="Lucida Sans Typewriter"/>
+          <w:sz w:val="18"/>
+          <w:szCs w:val="18"/>
+        </w:rPr>
+        <w:t>(</w:t>
+      </w:r>
+      <w:proofErr w:type="gramEnd"/>
+      <w:r>
+        <w:rPr>
+          <w:rFonts w:ascii="Lucida Sans Typewriter" w:hAnsi="Lucida Sans Typewriter"/>
+          <w:sz w:val="18"/>
+          <w:szCs w:val="18"/>
+        </w:rPr>
+        <w:t>)</w:t>
+      </w:r>
+    </w:p>
+    <w:p>
+      <w:pPr>
+        <w:spacing w:after="0"/>
+        <w:ind w:left="720"/>
+        <w:rPr>
+          <w:rFonts w:ascii="Lucida Sans Typewriter" w:hAnsi="Lucida Sans Typewriter"/>
+          <w:sz w:val="18"/>
+          <w:szCs w:val="18"/>
+        </w:rPr>
+      </w:pPr>
+    </w:p>
+    <w:p>
+      <w:pPr>
+        <w:spacing w:after="0"/>
+        <w:ind w:left="720"/>
+        <w:rPr>
+          <w:rFonts w:ascii="Lucida Sans Typewriter" w:hAnsi="Lucida Sans Typewriter"/>
+          <w:sz w:val="18"/>
+          <w:szCs w:val="18"/>
+        </w:rPr>
+      </w:pPr>
+      <w:r>
+        <w:rPr>
+          <w:rFonts w:ascii="Lucida Sans Typewriter" w:hAnsi="Lucida Sans Typewriter"/>
+          <w:sz w:val="18"/>
+          <w:szCs w:val="18"/>
+        </w:rPr>
+        <w:t># Filter ridership to ONLY stations within 15-min walk of ferries</w:t>
+      </w:r>
+    </w:p>
+    <w:p>
+      <w:pPr>
+        <w:spacing w:after="0"/>
+        <w:ind w:left="720"/>
+        <w:rPr>
+          <w:rFonts w:ascii="Lucida Sans Typewriter" w:hAnsi="Lucida Sans Typewriter"/>
+          <w:sz w:val="18"/>
+          <w:szCs w:val="18"/>
+        </w:rPr>
+      </w:pPr>
+      <w:r>
+        <w:rPr>
+          <w:rFonts w:ascii="Lucida Sans Typewriter" w:hAnsi="Lucida Sans Typewriter"/>
+          <w:sz w:val="18"/>
+          <w:szCs w:val="18"/>
+        </w:rPr>
+        <w:t xml:space="preserve">subway_ridership_15min_walk_ferry &lt;- MTA_Subway_Hourly_Ridership_2022 %&gt;% </w:t>
+      </w:r>
+    </w:p>
+    <w:p>
+      <w:pPr>
+        <w:spacing w:after="0"/>
+        <w:ind w:left="720"/>
+        <w:rPr>
+          <w:rFonts w:ascii="Lucida Sans Typewriter" w:hAnsi="Lucida Sans Typewriter"/>
+          <w:sz w:val="18"/>
+          <w:szCs w:val="18"/>
+        </w:rPr>
+      </w:pPr>
+      <w:r>
+        <w:rPr>
+          <w:rFonts w:ascii="Lucida Sans Typewriter" w:hAnsi="Lucida Sans Typewriter"/>
+          <w:sz w:val="18"/>
+          <w:szCs w:val="18"/>
+        </w:rPr>
+        <w:t xml:space="preserve">  </w:t>
+      </w:r>
+      <w:proofErr w:type="spellStart"/>
+      <w:r>
+        <w:rPr>
+          <w:rFonts w:ascii="Lucida Sans Typewriter" w:hAnsi="Lucida Sans Typewriter"/>
+          <w:sz w:val="18"/>
+          <w:szCs w:val="18"/>
+        </w:rPr>
+        <w:t>semi_</w:t>
+      </w:r>
+      <w:proofErr w:type="gramStart"/>
+      <w:r>
+        <w:rPr>
+          <w:rFonts w:ascii="Lucida Sans Typewriter" w:hAnsi="Lucida Sans Typewriter"/>
+          <w:sz w:val="18"/>
+          <w:szCs w:val="18"/>
+        </w:rPr>
+        <w:t>join</w:t>
+      </w:r>
+      <w:proofErr w:type="spellEnd"/>
+      <w:r>
+        <w:rPr>
+          <w:rFonts w:ascii="Lucida Sans Typewriter" w:hAnsi="Lucida Sans Typewriter"/>
+          <w:sz w:val="18"/>
+          <w:szCs w:val="18"/>
+        </w:rPr>
+        <w:t>(</w:t>
+      </w:r>
+      <w:proofErr w:type="gramEnd"/>
+    </w:p>
+    <w:p>
+      <w:pPr>
+        <w:spacing w:after="0"/>
+        <w:ind w:left="720"/>
+        <w:rPr>
+          <w:rFonts w:ascii="Lucida Sans Typewriter" w:hAnsi="Lucida Sans Typewriter"/>
+          <w:sz w:val="18"/>
+          <w:szCs w:val="18"/>
+        </w:rPr>
+      </w:pPr>
+      <w:r>
+        <w:rPr>
+          <w:rFonts w:ascii="Lucida Sans Typewriter" w:hAnsi="Lucida Sans Typewriter"/>
+          <w:sz w:val="18"/>
+          <w:szCs w:val="18"/>
+        </w:rPr>
+        <w:t xml:space="preserve">    subway_stations_15min_walk_ferry,</w:t>
+      </w:r>
+    </w:p>
+    <w:p>
+      <w:pPr>
+        <w:spacing w:after="0"/>
+        <w:ind w:left="720"/>
+        <w:rPr>
+          <w:rFonts w:ascii="Lucida Sans Typewriter" w:hAnsi="Lucida Sans Typewriter"/>
+          <w:sz w:val="18"/>
+          <w:szCs w:val="18"/>
+        </w:rPr>
+      </w:pPr>
+      <w:r>
+        <w:rPr>
+          <w:rFonts w:ascii="Lucida Sans Typewriter" w:hAnsi="Lucida Sans Typewriter"/>
+          <w:sz w:val="18"/>
+          <w:szCs w:val="18"/>
+        </w:rPr>
+        <w:t xml:space="preserve">    by = </w:t>
+      </w:r>
+      <w:proofErr w:type="gramStart"/>
+      <w:r>
+        <w:rPr>
+          <w:rFonts w:ascii="Lucida Sans Typewriter" w:hAnsi="Lucida Sans Typewriter"/>
+          <w:sz w:val="18"/>
+          <w:szCs w:val="18"/>
+        </w:rPr>
+        <w:t>c(</w:t>
+      </w:r>
+      <w:proofErr w:type="gramEnd"/>
+      <w:r>
+        <w:rPr>
+          <w:rFonts w:ascii="Lucida Sans Typewriter" w:hAnsi="Lucida Sans Typewriter"/>
+          <w:sz w:val="18"/>
+          <w:szCs w:val="18"/>
+        </w:rPr>
+        <w:t>"</w:t>
+      </w:r>
+      <w:proofErr w:type="spellStart"/>
+      <w:r>
+        <w:rPr>
+          <w:rFonts w:ascii="Lucida Sans Typewriter" w:hAnsi="Lucida Sans Typewriter"/>
+          <w:sz w:val="18"/>
+          <w:szCs w:val="18"/>
+        </w:rPr>
+        <w:t>station_complex_id</w:t>
+      </w:r>
+      <w:proofErr w:type="spellEnd"/>
+      <w:r>
+        <w:rPr>
+          <w:rFonts w:ascii="Lucida Sans Typewriter" w:hAnsi="Lucida Sans Typewriter"/>
+          <w:sz w:val="18"/>
+          <w:szCs w:val="18"/>
+        </w:rPr>
+        <w:t>" = "</w:t>
+      </w:r>
+      <w:proofErr w:type="spellStart"/>
+      <w:r>
+        <w:rPr>
+          <w:rFonts w:ascii="Lucida Sans Typewriter" w:hAnsi="Lucida Sans Typewriter"/>
+          <w:sz w:val="18"/>
+          <w:szCs w:val="18"/>
+        </w:rPr>
+        <w:t>complex_id</w:t>
+      </w:r>
+      <w:proofErr w:type="spellEnd"/>
+      <w:r>
+        <w:rPr>
+          <w:rFonts w:ascii="Lucida Sans Typewriter" w:hAnsi="Lucida Sans Typewriter"/>
+          <w:sz w:val="18"/>
+          <w:szCs w:val="18"/>
+        </w:rPr>
+        <w:t>")</w:t>
+      </w:r>
+    </w:p>
+    <w:p>
+      <w:pPr>
+        <w:spacing w:after="0"/>
+        <w:ind w:left="720"/>
+        <w:rPr>
+          <w:rFonts w:ascii="Lucida Sans Typewriter" w:hAnsi="Lucida Sans Typewriter"/>
+          <w:sz w:val="18"/>
+          <w:szCs w:val="18"/>
+        </w:rPr>
+      </w:pPr>
+      <w:r>
+        <w:rPr>
+          <w:rFonts w:ascii="Lucida Sans Typewriter" w:hAnsi="Lucida Sans Typewriter"/>
+          <w:sz w:val="18"/>
+          <w:szCs w:val="18"/>
+        </w:rPr>
+        <w:t xml:space="preserve">  )</w:t>
+      </w:r>
+    </w:p>
+    <w:p>
+      <w:pPr>
+        <w:spacing w:after="0"/>
+        <w:ind w:left="720"/>
+        <w:rPr>
+          <w:rFonts w:ascii="Lucida Sans Typewriter" w:hAnsi="Lucida Sans Typewriter"/>
+          <w:sz w:val="18"/>
+          <w:szCs w:val="18"/>
+        </w:rPr>
+      </w:pPr>
+    </w:p>
+    <w:p>
+      <w:pPr>
+        <w:spacing w:after="0"/>
+        <w:ind w:left="720"/>
+        <w:rPr>
+          <w:rFonts w:ascii="Lucida Sans Typewriter" w:hAnsi="Lucida Sans Typewriter"/>
+          <w:sz w:val="18"/>
+          <w:szCs w:val="18"/>
+        </w:rPr>
+      </w:pPr>
+      <w:r>
+        <w:rPr>
+          <w:rFonts w:ascii="Lucida Sans Typewriter" w:hAnsi="Lucida Sans Typewriter"/>
+          <w:sz w:val="18"/>
+          <w:szCs w:val="18"/>
+        </w:rPr>
+        <w:t>#Save as CSV</w:t>
+      </w:r>
+    </w:p>
+    <w:p>
+      <w:pPr>
+        <w:spacing w:after="0"/>
+        <w:ind w:left="720"/>
+        <w:rPr>
+          <w:rFonts w:ascii="Lucida Sans Typewriter" w:hAnsi="Lucida Sans Typewriter"/>
+          <w:sz w:val="18"/>
+          <w:szCs w:val="18"/>
+        </w:rPr>
+      </w:pPr>
+      <w:proofErr w:type="spellStart"/>
+      <w:r>
+        <w:rPr>
+          <w:rFonts w:ascii="Lucida Sans Typewriter" w:hAnsi="Lucida Sans Typewriter"/>
+          <w:sz w:val="18"/>
+          <w:szCs w:val="18"/>
+        </w:rPr>
+        <w:t>write_</w:t>
+      </w:r>
+      <w:proofErr w:type="gramStart"/>
+      <w:r>
+        <w:rPr>
+          <w:rFonts w:ascii="Lucida Sans Typewriter" w:hAnsi="Lucida Sans Typewriter"/>
+          <w:sz w:val="18"/>
+          <w:szCs w:val="18"/>
+        </w:rPr>
+        <w:t>csv</w:t>
+      </w:r>
+      <w:proofErr w:type="spellEnd"/>
+      <w:r>
+        <w:rPr>
+          <w:rFonts w:ascii="Lucida Sans Typewriter" w:hAnsi="Lucida Sans Typewriter"/>
+          <w:sz w:val="18"/>
+          <w:szCs w:val="18"/>
+        </w:rPr>
+        <w:t>(</w:t>
+      </w:r>
+      <w:proofErr w:type="gramEnd"/>
+      <w:r>
+        <w:rPr>
+          <w:rFonts w:ascii="Lucida Sans Typewriter" w:hAnsi="Lucida Sans Typewriter"/>
+          <w:sz w:val="18"/>
+          <w:szCs w:val="18"/>
+        </w:rPr>
+        <w:t>subway_ridership_15min_walk_ferry, "</w:t>
+      </w:r>
+      <w:proofErr w:type="spellStart"/>
+      <w:r>
+        <w:rPr>
+          <w:rFonts w:ascii="Lucida Sans Typewriter" w:hAnsi="Lucida Sans Typewriter"/>
+          <w:sz w:val="18"/>
+          <w:szCs w:val="18"/>
+        </w:rPr>
+        <w:t>r_output</w:t>
+      </w:r>
+      <w:proofErr w:type="spellEnd"/>
+      <w:r>
+        <w:rPr>
+          <w:rFonts w:ascii="Lucida Sans Typewriter" w:hAnsi="Lucida Sans Typewriter"/>
+          <w:sz w:val="18"/>
+          <w:szCs w:val="18"/>
+        </w:rPr>
+        <w:t>/subway_ridership_15min_walk_ferry_2022.csv")</w:t>
       </w:r>
     </w:p>
     <w:p>
@@ -780,9 +1731,295 @@
 </w:document>
 </file>
 
+<file path=word/comments.xml><?xml version="1.0" encoding="utf-8"?>
+<w:comments xmlns:wpc="http://schemas.microsoft.com/office/word/2010/wordprocessingCanvas" xmlns:cx="http://schemas.microsoft.com/office/drawing/2014/chartex" xmlns:cx1="http://schemas.microsoft.com/office/drawing/2015/9/8/chartex" xmlns:cx2="http://schemas.microsoft.com/office/drawing/2015/10/21/chartex" xmlns:cx3="http://schemas.microsoft.com/office/drawing/2016/5/9/chartex" xmlns:cx4="http://schemas.microsoft.com/office/drawing/2016/5/10/chartex" xmlns:cx5="http://schemas.microsoft.com/office/drawing/2016/5/11/chartex" xmlns:cx6="http://schemas.microsoft.com/office/drawing/2016/5/12/chartex" xmlns:cx7="http://schemas.microsoft.com/office/drawing/2016/5/13/chartex" xmlns:cx8="http://schemas.microsoft.com/office/drawing/2016/5/14/chartex" xmlns:mc="http://schemas.openxmlformats.org/markup-compatibility/2006" xmlns:aink="http://schemas.microsoft.com/office/drawing/2016/ink" xmlns:am3d="http://schemas.microsoft.com/office/drawing/2017/model3d" xmlns:o="urn:schemas-microsoft-com:office:office" xmlns:oel="http://schemas.microsoft.com/office/2019/extlst" xmlns:r="http://schemas.openxmlformats.org/officeDocument/2006/relationships" xmlns:m="http://schemas.openxmlformats.org/officeDocument/2006/math" xmlns:v="urn:schemas-microsoft-com:vml" xmlns:wp14="http://schemas.microsoft.com/office/word/2010/wordprocessingDrawing" xmlns:wp="http://schemas.openxmlformats.org/drawingml/2006/wordprocessingDrawing" xmlns:w10="urn:schemas-microsoft-com:office:word" xmlns:w="http://schemas.openxmlformats.org/wordprocessingml/2006/main" xmlns:w14="http://schemas.microsoft.com/office/word/2010/wordml" xmlns:w15="http://schemas.microsoft.com/office/word/2012/wordml" xmlns:w16cex="http://schemas.microsoft.com/office/word/2018/wordml/cex" xmlns:w16cid="http://schemas.microsoft.com/office/word/2016/wordml/cid" xmlns:w16="http://schemas.microsoft.com/office/word/2018/wordml" xmlns:w16du="http://schemas.microsoft.com/office/word/2023/wordml/word16du" xmlns:w16sdtdh="http://schemas.microsoft.com/office/word/2020/wordml/sdtdatahash" xmlns:w16sdtfl="http://schemas.microsoft.com/office/word/2024/wordml/sdtformatlock" xmlns:w16se="http://schemas.microsoft.com/office/word/2015/wordml/symex" xmlns:wpg="http://schemas.microsoft.com/office/word/2010/wordprocessingGroup" xmlns:wpi="http://schemas.microsoft.com/office/word/2010/wordprocessingInk" xmlns:wne="http://schemas.microsoft.com/office/word/2006/wordml" xmlns:wps="http://schemas.microsoft.com/office/word/2010/wordprocessingShape" mc:Ignorable="w14 w15 w16se w16cid w16 w16cex w16sdtdh w16sdtfl w16du wp14">
+  <w:comment w:id="0" w:author="Philipson, Mira" w:date="2025-12-09T18:16:00Z" w:initials="MP">
+    <w:p>
+      <w:r>
+        <w:rPr>
+          <w:rStyle w:val="CommentReference"/>
+        </w:rPr>
+        <w:annotationRef/>
+      </w:r>
+      <w:r>
+        <w:rPr>
+          <w:sz w:val="20"/>
+          <w:szCs w:val="20"/>
+        </w:rPr>
+        <w:t>not clear on what this layer is called</w:t>
+      </w:r>
+    </w:p>
+  </w:comment>
+  <w:comment w:id="1" w:author="Philipson, Mira" w:date="2025-12-09T18:17:00Z" w:initials="MP">
+    <w:p>
+      <w:r>
+        <w:rPr>
+          <w:rStyle w:val="CommentReference"/>
+        </w:rPr>
+        <w:annotationRef/>
+      </w:r>
+      <w:r>
+        <w:rPr>
+          <w:sz w:val="20"/>
+          <w:szCs w:val="20"/>
+        </w:rPr>
+        <w:t>not clear on what this layer is called</w:t>
+      </w:r>
+    </w:p>
+  </w:comment>
+</w:comments>
+</file>
+
+<file path=word/commentsExtended.xml><?xml version="1.0" encoding="utf-8"?>
+<w15:commentsEx xmlns:wpc="http://schemas.microsoft.com/office/word/2010/wordprocessingCanvas" xmlns:cx="http://schemas.microsoft.com/office/drawing/2014/chartex" xmlns:cx1="http://schemas.microsoft.com/office/drawing/2015/9/8/chartex" xmlns:cx2="http://schemas.microsoft.com/office/drawing/2015/10/21/chartex" xmlns:cx3="http://schemas.microsoft.com/office/drawing/2016/5/9/chartex" xmlns:cx4="http://schemas.microsoft.com/office/drawing/2016/5/10/chartex" xmlns:cx5="http://schemas.microsoft.com/office/drawing/2016/5/11/chartex" xmlns:cx6="http://schemas.microsoft.com/office/drawing/2016/5/12/chartex" xmlns:cx7="http://schemas.microsoft.com/office/drawing/2016/5/13/chartex" xmlns:cx8="http://schemas.microsoft.com/office/drawing/2016/5/14/chartex" xmlns:mc="http://schemas.openxmlformats.org/markup-compatibility/2006" xmlns:aink="http://schemas.microsoft.com/office/drawing/2016/ink" xmlns:am3d="http://schemas.microsoft.com/office/drawing/2017/model3d" xmlns:o="urn:schemas-microsoft-com:office:office" xmlns:oel="http://schemas.microsoft.com/office/2019/extlst" xmlns:r="http://schemas.openxmlformats.org/officeDocument/2006/relationships" xmlns:m="http://schemas.openxmlformats.org/officeDocument/2006/math" xmlns:v="urn:schemas-microsoft-com:vml" xmlns:wp14="http://schemas.microsoft.com/office/word/2010/wordprocessingDrawing" xmlns:wp="http://schemas.openxmlformats.org/drawingml/2006/wordprocessingDrawing" xmlns:w10="urn:schemas-microsoft-com:office:word" xmlns:w="http://schemas.openxmlformats.org/wordprocessingml/2006/main" xmlns:w14="http://schemas.microsoft.com/office/word/2010/wordml" xmlns:w15="http://schemas.microsoft.com/office/word/2012/wordml" xmlns:w16cex="http://schemas.microsoft.com/office/word/2018/wordml/cex" xmlns:w16cid="http://schemas.microsoft.com/office/word/2016/wordml/cid" xmlns:w16="http://schemas.microsoft.com/office/word/2018/wordml" xmlns:w16du="http://schemas.microsoft.com/office/word/2023/wordml/word16du" xmlns:w16sdtdh="http://schemas.microsoft.com/office/word/2020/wordml/sdtdatahash" xmlns:w16sdtfl="http://schemas.microsoft.com/office/word/2024/wordml/sdtformatlock" xmlns:w16se="http://schemas.microsoft.com/office/word/2015/wordml/symex" xmlns:wpg="http://schemas.microsoft.com/office/word/2010/wordprocessingGroup" xmlns:wpi="http://schemas.microsoft.com/office/word/2010/wordprocessingInk" xmlns:wne="http://schemas.microsoft.com/office/word/2006/wordml" xmlns:wps="http://schemas.microsoft.com/office/word/2010/wordprocessingShape" mc:Ignorable="w14 w15 w16se w16cid w16 w16cex w16sdtdh w16sdtfl w16du wp14">
+  <w15:commentEx w15:paraId="759972F3" w15:done="0"/>
+  <w15:commentEx w15:paraId="17761D8A" w15:done="0"/>
+</w15:commentsEx>
+</file>
+
+<file path=word/commentsExtensible.xml><?xml version="1.0" encoding="utf-8"?>
+<w16cex:commentsExtensible xmlns:wpc="http://schemas.microsoft.com/office/word/2010/wordprocessingCanvas" xmlns:cx="http://schemas.microsoft.com/office/drawing/2014/chartex" xmlns:cx1="http://schemas.microsoft.com/office/drawing/2015/9/8/chartex" xmlns:cx2="http://schemas.microsoft.com/office/drawing/2015/10/21/chartex" xmlns:cx3="http://schemas.microsoft.com/office/drawing/2016/5/9/chartex" xmlns:cx4="http://schemas.microsoft.com/office/drawing/2016/5/10/chartex" xmlns:cx5="http://schemas.microsoft.com/office/drawing/2016/5/11/chartex" xmlns:cx6="http://schemas.microsoft.com/office/drawing/2016/5/12/chartex" xmlns:cx7="http://schemas.microsoft.com/office/drawing/2016/5/13/chartex" xmlns:cx8="http://schemas.microsoft.com/office/drawing/2016/5/14/chartex" xmlns:cr="http://schemas.microsoft.com/office/comments/2020/reactions" xmlns:mc="http://schemas.openxmlformats.org/markup-compatibility/2006" xmlns:aink="http://schemas.microsoft.com/office/drawing/2016/ink" xmlns:am3d="http://schemas.microsoft.com/office/drawing/2017/model3d" xmlns:o="urn:schemas-microsoft-com:office:office" xmlns:oel="http://schemas.microsoft.com/office/2019/extlst" xmlns:r="http://schemas.openxmlformats.org/officeDocument/2006/relationships" xmlns:m="http://schemas.openxmlformats.org/officeDocument/2006/math" xmlns:v="urn:schemas-microsoft-com:vml" xmlns:wp14="http://schemas.microsoft.com/office/word/2010/wordprocessingDrawing" xmlns:wp="http://schemas.openxmlformats.org/drawingml/2006/wordprocessingDrawing" xmlns:w10="urn:schemas-microsoft-com:office:word" xmlns:w="http://schemas.openxmlformats.org/wordprocessingml/2006/main" xmlns:w14="http://schemas.microsoft.com/office/word/2010/wordml" xmlns:w15="http://schemas.microsoft.com/office/word/2012/wordml" xmlns:w16cex="http://schemas.microsoft.com/office/word/2018/wordml/cex" xmlns:w16cid="http://schemas.microsoft.com/office/word/2016/wordml/cid" xmlns:w16="http://schemas.microsoft.com/office/word/2018/wordml" xmlns:w16du="http://schemas.microsoft.com/office/word/2023/wordml/word16du" xmlns:w16sdtdh="http://schemas.microsoft.com/office/word/2020/wordml/sdtdatahash" xmlns:w16sdtfl="http://schemas.microsoft.com/office/word/2024/wordml/sdtformatlock" xmlns:w16se="http://schemas.microsoft.com/office/word/2015/wordml/symex" xmlns:wpg="http://schemas.microsoft.com/office/word/2010/wordprocessingGroup" xmlns:wpi="http://schemas.microsoft.com/office/word/2010/wordprocessingInk" xmlns:wne="http://schemas.microsoft.com/office/word/2006/wordml" xmlns:wps="http://schemas.microsoft.com/office/word/2010/wordprocessingShape" mc:Ignorable="w14 w15 w16se w16cid w16 w16cex w16sdtdh w16sdtfl cr w16du wp14">
+  <w16cex:commentExtensible w16cex:durableId="1F029FE0" w16cex:dateUtc="2025-12-09T23:16:00Z"/>
+  <w16cex:commentExtensible w16cex:durableId="09314608" w16cex:dateUtc="2025-12-09T23:17:00Z"/>
+</w16cex:commentsExtensible>
+</file>
+
+<file path=word/commentsIds.xml><?xml version="1.0" encoding="utf-8"?>
+<w16cid:commentsIds xmlns:wpc="http://schemas.microsoft.com/office/word/2010/wordprocessingCanvas" xmlns:cx="http://schemas.microsoft.com/office/drawing/2014/chartex" xmlns:cx1="http://schemas.microsoft.com/office/drawing/2015/9/8/chartex" xmlns:cx2="http://schemas.microsoft.com/office/drawing/2015/10/21/chartex" xmlns:cx3="http://schemas.microsoft.com/office/drawing/2016/5/9/chartex" xmlns:cx4="http://schemas.microsoft.com/office/drawing/2016/5/10/chartex" xmlns:cx5="http://schemas.microsoft.com/office/drawing/2016/5/11/chartex" xmlns:cx6="http://schemas.microsoft.com/office/drawing/2016/5/12/chartex" xmlns:cx7="http://schemas.microsoft.com/office/drawing/2016/5/13/chartex" xmlns:cx8="http://schemas.microsoft.com/office/drawing/2016/5/14/chartex" xmlns:mc="http://schemas.openxmlformats.org/markup-compatibility/2006" xmlns:aink="http://schemas.microsoft.com/office/drawing/2016/ink" xmlns:am3d="http://schemas.microsoft.com/office/drawing/2017/model3d" xmlns:o="urn:schemas-microsoft-com:office:office" xmlns:oel="http://schemas.microsoft.com/office/2019/extlst" xmlns:r="http://schemas.openxmlformats.org/officeDocument/2006/relationships" xmlns:m="http://schemas.openxmlformats.org/officeDocument/2006/math" xmlns:v="urn:schemas-microsoft-com:vml" xmlns:wp14="http://schemas.microsoft.com/office/word/2010/wordprocessingDrawing" xmlns:wp="http://schemas.openxmlformats.org/drawingml/2006/wordprocessingDrawing" xmlns:w10="urn:schemas-microsoft-com:office:word" xmlns:w="http://schemas.openxmlformats.org/wordprocessingml/2006/main" xmlns:w14="http://schemas.microsoft.com/office/word/2010/wordml" xmlns:w15="http://schemas.microsoft.com/office/word/2012/wordml" xmlns:w16cex="http://schemas.microsoft.com/office/word/2018/wordml/cex" xmlns:w16cid="http://schemas.microsoft.com/office/word/2016/wordml/cid" xmlns:w16="http://schemas.microsoft.com/office/word/2018/wordml" xmlns:w16du="http://schemas.microsoft.com/office/word/2023/wordml/word16du" xmlns:w16sdtdh="http://schemas.microsoft.com/office/word/2020/wordml/sdtdatahash" xmlns:w16sdtfl="http://schemas.microsoft.com/office/word/2024/wordml/sdtformatlock" xmlns:w16se="http://schemas.microsoft.com/office/word/2015/wordml/symex" xmlns:wpg="http://schemas.microsoft.com/office/word/2010/wordprocessingGroup" xmlns:wpi="http://schemas.microsoft.com/office/word/2010/wordprocessingInk" xmlns:wne="http://schemas.microsoft.com/office/word/2006/wordml" xmlns:wps="http://schemas.microsoft.com/office/word/2010/wordprocessingShape" mc:Ignorable="w14 w15 w16se w16cid w16 w16cex w16sdtdh w16sdtfl w16du wp14">
+  <w16cid:commentId w16cid:paraId="759972F3" w16cid:durableId="1F029FE0"/>
+  <w16cid:commentId w16cid:paraId="17761D8A" w16cid:durableId="09314608"/>
+</w16cid:commentsIds>
+</file>
+
 <file path=word/numbering.xml><?xml version="1.0" encoding="utf-8"?>
 <w:numbering xmlns:wpc="http://schemas.microsoft.com/office/word/2010/wordprocessingCanvas" xmlns:cx="http://schemas.microsoft.com/office/drawing/2014/chartex" xmlns:cx1="http://schemas.microsoft.com/office/drawing/2015/9/8/chartex" xmlns:cx2="http://schemas.microsoft.com/office/drawing/2015/10/21/chartex" xmlns:cx3="http://schemas.microsoft.com/office/drawing/2016/5/9/chartex" xmlns:cx4="http://schemas.microsoft.com/office/drawing/2016/5/10/chartex" xmlns:cx5="http://schemas.microsoft.com/office/drawing/2016/5/11/chartex" xmlns:cx6="http://schemas.microsoft.com/office/drawing/2016/5/12/chartex" xmlns:cx7="http://schemas.microsoft.com/office/drawing/2016/5/13/chartex" xmlns:cx8="http://schemas.microsoft.com/office/drawing/2016/5/14/chartex" xmlns:mc="http://schemas.openxmlformats.org/markup-compatibility/2006" xmlns:aink="http://schemas.microsoft.com/office/drawing/2016/ink" xmlns:am3d="http://schemas.microsoft.com/office/drawing/2017/model3d" xmlns:o="urn:schemas-microsoft-com:office:office" xmlns:oel="http://schemas.microsoft.com/office/2019/extlst" xmlns:r="http://schemas.openxmlformats.org/officeDocument/2006/relationships" xmlns:m="http://schemas.openxmlformats.org/officeDocument/2006/math" xmlns:v="urn:schemas-microsoft-com:vml" xmlns:wp14="http://schemas.microsoft.com/office/word/2010/wordprocessingDrawing" xmlns:wp="http://schemas.openxmlformats.org/drawingml/2006/wordprocessingDrawing" xmlns:w10="urn:schemas-microsoft-com:office:word" xmlns:w="http://schemas.openxmlformats.org/wordprocessingml/2006/main" xmlns:w14="http://schemas.microsoft.com/office/word/2010/wordml" xmlns:w15="http://schemas.microsoft.com/office/word/2012/wordml" xmlns:w16cex="http://schemas.microsoft.com/office/word/2018/wordml/cex" xmlns:w16cid="http://schemas.microsoft.com/office/word/2016/wordml/cid" xmlns:w16="http://schemas.microsoft.com/office/word/2018/wordml" xmlns:w16du="http://schemas.microsoft.com/office/word/2023/wordml/word16du" xmlns:w16sdtdh="http://schemas.microsoft.com/office/word/2020/wordml/sdtdatahash" xmlns:w16sdtfl="http://schemas.microsoft.com/office/word/2024/wordml/sdtformatlock" xmlns:w16se="http://schemas.microsoft.com/office/word/2015/wordml/symex" xmlns:wpg="http://schemas.microsoft.com/office/word/2010/wordprocessingGroup" xmlns:wpi="http://schemas.microsoft.com/office/word/2010/wordprocessingInk" xmlns:wne="http://schemas.microsoft.com/office/word/2006/wordml" xmlns:wps="http://schemas.microsoft.com/office/word/2010/wordprocessingShape" mc:Ignorable="w14 w15 w16se w16cid w16 w16cex w16sdtdh w16sdtfl w16du wp14">
   <w:abstractNum w:abstractNumId="0" w15:restartNumberingAfterBreak="0">
+    <w:nsid w:val="17F377A2"/>
+    <w:multiLevelType w:val="hybridMultilevel"/>
+    <w:tmpl w:val="AEA4484A"/>
+    <w:lvl w:ilvl="0" w:tplc="04090001">
+      <w:start w:val="1"/>
+      <w:numFmt w:val="bullet"/>
+      <w:lvlText w:val=""/>
+      <w:lvlJc w:val="left"/>
+      <w:pPr>
+        <w:ind w:left="720" w:hanging="360"/>
+      </w:pPr>
+      <w:rPr>
+        <w:rFonts w:ascii="Symbol" w:hAnsi="Symbol" w:hint="default"/>
+      </w:rPr>
+    </w:lvl>
+    <w:lvl w:ilvl="1" w:tplc="04090003" w:tentative="1">
+      <w:start w:val="1"/>
+      <w:numFmt w:val="bullet"/>
+      <w:lvlText w:val="o"/>
+      <w:lvlJc w:val="left"/>
+      <w:pPr>
+        <w:ind w:left="1440" w:hanging="360"/>
+      </w:pPr>
+      <w:rPr>
+        <w:rFonts w:ascii="Courier New" w:hAnsi="Courier New" w:cs="Courier New" w:hint="default"/>
+      </w:rPr>
+    </w:lvl>
+    <w:lvl w:ilvl="2" w:tplc="04090005" w:tentative="1">
+      <w:start w:val="1"/>
+      <w:numFmt w:val="bullet"/>
+      <w:lvlText w:val=""/>
+      <w:lvlJc w:val="left"/>
+      <w:pPr>
+        <w:ind w:left="2160" w:hanging="360"/>
+      </w:pPr>
+      <w:rPr>
+        <w:rFonts w:ascii="Wingdings" w:hAnsi="Wingdings" w:hint="default"/>
+      </w:rPr>
+    </w:lvl>
+    <w:lvl w:ilvl="3" w:tplc="04090001" w:tentative="1">
+      <w:start w:val="1"/>
+      <w:numFmt w:val="bullet"/>
+      <w:lvlText w:val=""/>
+      <w:lvlJc w:val="left"/>
+      <w:pPr>
+        <w:ind w:left="2880" w:hanging="360"/>
+      </w:pPr>
+      <w:rPr>
+        <w:rFonts w:ascii="Symbol" w:hAnsi="Symbol" w:hint="default"/>
+      </w:rPr>
+    </w:lvl>
+    <w:lvl w:ilvl="4" w:tplc="04090003" w:tentative="1">
+      <w:start w:val="1"/>
+      <w:numFmt w:val="bullet"/>
+      <w:lvlText w:val="o"/>
+      <w:lvlJc w:val="left"/>
+      <w:pPr>
+        <w:ind w:left="3600" w:hanging="360"/>
+      </w:pPr>
+      <w:rPr>
+        <w:rFonts w:ascii="Courier New" w:hAnsi="Courier New" w:cs="Courier New" w:hint="default"/>
+      </w:rPr>
+    </w:lvl>
+    <w:lvl w:ilvl="5" w:tplc="04090005" w:tentative="1">
+      <w:start w:val="1"/>
+      <w:numFmt w:val="bullet"/>
+      <w:lvlText w:val=""/>
+      <w:lvlJc w:val="left"/>
+      <w:pPr>
+        <w:ind w:left="4320" w:hanging="360"/>
+      </w:pPr>
+      <w:rPr>
+        <w:rFonts w:ascii="Wingdings" w:hAnsi="Wingdings" w:hint="default"/>
+      </w:rPr>
+    </w:lvl>
+    <w:lvl w:ilvl="6" w:tplc="04090001" w:tentative="1">
+      <w:start w:val="1"/>
+      <w:numFmt w:val="bullet"/>
+      <w:lvlText w:val=""/>
+      <w:lvlJc w:val="left"/>
+      <w:pPr>
+        <w:ind w:left="5040" w:hanging="360"/>
+      </w:pPr>
+      <w:rPr>
+        <w:rFonts w:ascii="Symbol" w:hAnsi="Symbol" w:hint="default"/>
+      </w:rPr>
+    </w:lvl>
+    <w:lvl w:ilvl="7" w:tplc="04090003" w:tentative="1">
+      <w:start w:val="1"/>
+      <w:numFmt w:val="bullet"/>
+      <w:lvlText w:val="o"/>
+      <w:lvlJc w:val="left"/>
+      <w:pPr>
+        <w:ind w:left="5760" w:hanging="360"/>
+      </w:pPr>
+      <w:rPr>
+        <w:rFonts w:ascii="Courier New" w:hAnsi="Courier New" w:cs="Courier New" w:hint="default"/>
+      </w:rPr>
+    </w:lvl>
+    <w:lvl w:ilvl="8" w:tplc="04090005" w:tentative="1">
+      <w:start w:val="1"/>
+      <w:numFmt w:val="bullet"/>
+      <w:lvlText w:val=""/>
+      <w:lvlJc w:val="left"/>
+      <w:pPr>
+        <w:ind w:left="6480" w:hanging="360"/>
+      </w:pPr>
+      <w:rPr>
+        <w:rFonts w:ascii="Wingdings" w:hAnsi="Wingdings" w:hint="default"/>
+      </w:rPr>
+    </w:lvl>
+  </w:abstractNum>
+  <w:abstractNum w:abstractNumId="1" w15:restartNumberingAfterBreak="0">
+    <w:nsid w:val="371E34E8"/>
+    <w:multiLevelType w:val="hybridMultilevel"/>
+    <w:tmpl w:val="E500D06C"/>
+    <w:lvl w:ilvl="0" w:tplc="04090001">
+      <w:start w:val="1"/>
+      <w:numFmt w:val="bullet"/>
+      <w:lvlText w:val=""/>
+      <w:lvlJc w:val="left"/>
+      <w:pPr>
+        <w:ind w:left="720" w:hanging="360"/>
+      </w:pPr>
+      <w:rPr>
+        <w:rFonts w:ascii="Symbol" w:hAnsi="Symbol" w:hint="default"/>
+      </w:rPr>
+    </w:lvl>
+    <w:lvl w:ilvl="1" w:tplc="04090003">
+      <w:start w:val="1"/>
+      <w:numFmt w:val="bullet"/>
+      <w:lvlText w:val="o"/>
+      <w:lvlJc w:val="left"/>
+      <w:pPr>
+        <w:ind w:left="1440" w:hanging="360"/>
+      </w:pPr>
+      <w:rPr>
+        <w:rFonts w:ascii="Courier New" w:hAnsi="Courier New" w:cs="Courier New" w:hint="default"/>
+      </w:rPr>
+    </w:lvl>
+    <w:lvl w:ilvl="2" w:tplc="04090005" w:tentative="1">
+      <w:start w:val="1"/>
+      <w:numFmt w:val="bullet"/>
+      <w:lvlText w:val=""/>
+      <w:lvlJc w:val="left"/>
+      <w:pPr>
+        <w:ind w:left="2160" w:hanging="360"/>
+      </w:pPr>
+      <w:rPr>
+        <w:rFonts w:ascii="Wingdings" w:hAnsi="Wingdings" w:hint="default"/>
+      </w:rPr>
+    </w:lvl>
+    <w:lvl w:ilvl="3" w:tplc="04090001" w:tentative="1">
+      <w:start w:val="1"/>
+      <w:numFmt w:val="bullet"/>
+      <w:lvlText w:val=""/>
+      <w:lvlJc w:val="left"/>
+      <w:pPr>
+        <w:ind w:left="2880" w:hanging="360"/>
+      </w:pPr>
+      <w:rPr>
+        <w:rFonts w:ascii="Symbol" w:hAnsi="Symbol" w:hint="default"/>
+      </w:rPr>
+    </w:lvl>
+    <w:lvl w:ilvl="4" w:tplc="04090003" w:tentative="1">
+      <w:start w:val="1"/>
+      <w:numFmt w:val="bullet"/>
+      <w:lvlText w:val="o"/>
+      <w:lvlJc w:val="left"/>
+      <w:pPr>
+        <w:ind w:left="3600" w:hanging="360"/>
+      </w:pPr>
+      <w:rPr>
+        <w:rFonts w:ascii="Courier New" w:hAnsi="Courier New" w:cs="Courier New" w:hint="default"/>
+      </w:rPr>
+    </w:lvl>
+    <w:lvl w:ilvl="5" w:tplc="04090005" w:tentative="1">
+      <w:start w:val="1"/>
+      <w:numFmt w:val="bullet"/>
+      <w:lvlText w:val=""/>
+      <w:lvlJc w:val="left"/>
+      <w:pPr>
+        <w:ind w:left="4320" w:hanging="360"/>
+      </w:pPr>
+      <w:rPr>
+        <w:rFonts w:ascii="Wingdings" w:hAnsi="Wingdings" w:hint="default"/>
+      </w:rPr>
+    </w:lvl>
+    <w:lvl w:ilvl="6" w:tplc="04090001" w:tentative="1">
+      <w:start w:val="1"/>
+      <w:numFmt w:val="bullet"/>
+      <w:lvlText w:val=""/>
+      <w:lvlJc w:val="left"/>
+      <w:pPr>
+        <w:ind w:left="5040" w:hanging="360"/>
+      </w:pPr>
+      <w:rPr>
+        <w:rFonts w:ascii="Symbol" w:hAnsi="Symbol" w:hint="default"/>
+      </w:rPr>
+    </w:lvl>
+    <w:lvl w:ilvl="7" w:tplc="04090003" w:tentative="1">
+      <w:start w:val="1"/>
+      <w:numFmt w:val="bullet"/>
+      <w:lvlText w:val="o"/>
+      <w:lvlJc w:val="left"/>
+      <w:pPr>
+        <w:ind w:left="5760" w:hanging="360"/>
+      </w:pPr>
+      <w:rPr>
+        <w:rFonts w:ascii="Courier New" w:hAnsi="Courier New" w:cs="Courier New" w:hint="default"/>
+      </w:rPr>
+    </w:lvl>
+    <w:lvl w:ilvl="8" w:tplc="04090005" w:tentative="1">
+      <w:start w:val="1"/>
+      <w:numFmt w:val="bullet"/>
+      <w:lvlText w:val=""/>
+      <w:lvlJc w:val="left"/>
+      <w:pPr>
+        <w:ind w:left="6480" w:hanging="360"/>
+      </w:pPr>
+      <w:rPr>
+        <w:rFonts w:ascii="Wingdings" w:hAnsi="Wingdings" w:hint="default"/>
+      </w:rPr>
+    </w:lvl>
+  </w:abstractNum>
+  <w:abstractNum w:abstractNumId="2" w15:restartNumberingAfterBreak="0">
     <w:nsid w:val="7F9C609D"/>
     <w:multiLevelType w:val="hybridMultilevel"/>
     <w:tmpl w:val="E9A85B9C"/>
@@ -895,9 +2132,23 @@
     </w:lvl>
   </w:abstractNum>
   <w:num w:numId="1" w16cid:durableId="1441334472">
+    <w:abstractNumId w:val="2"/>
+  </w:num>
+  <w:num w:numId="2" w16cid:durableId="217936757">
     <w:abstractNumId w:val="0"/>
   </w:num>
+  <w:num w:numId="3" w16cid:durableId="1424497940">
+    <w:abstractNumId w:val="1"/>
+  </w:num>
 </w:numbering>
+</file>
+
+<file path=word/people.xml><?xml version="1.0" encoding="utf-8"?>
+<w15:people xmlns:wpc="http://schemas.microsoft.com/office/word/2010/wordprocessingCanvas" xmlns:cx="http://schemas.microsoft.com/office/drawing/2014/chartex" xmlns:cx1="http://schemas.microsoft.com/office/drawing/2015/9/8/chartex" xmlns:cx2="http://schemas.microsoft.com/office/drawing/2015/10/21/chartex" xmlns:cx3="http://schemas.microsoft.com/office/drawing/2016/5/9/chartex" xmlns:cx4="http://schemas.microsoft.com/office/drawing/2016/5/10/chartex" xmlns:cx5="http://schemas.microsoft.com/office/drawing/2016/5/11/chartex" xmlns:cx6="http://schemas.microsoft.com/office/drawing/2016/5/12/chartex" xmlns:cx7="http://schemas.microsoft.com/office/drawing/2016/5/13/chartex" xmlns:cx8="http://schemas.microsoft.com/office/drawing/2016/5/14/chartex" xmlns:mc="http://schemas.openxmlformats.org/markup-compatibility/2006" xmlns:aink="http://schemas.microsoft.com/office/drawing/2016/ink" xmlns:am3d="http://schemas.microsoft.com/office/drawing/2017/model3d" xmlns:o="urn:schemas-microsoft-com:office:office" xmlns:oel="http://schemas.microsoft.com/office/2019/extlst" xmlns:r="http://schemas.openxmlformats.org/officeDocument/2006/relationships" xmlns:m="http://schemas.openxmlformats.org/officeDocument/2006/math" xmlns:v="urn:schemas-microsoft-com:vml" xmlns:wp14="http://schemas.microsoft.com/office/word/2010/wordprocessingDrawing" xmlns:wp="http://schemas.openxmlformats.org/drawingml/2006/wordprocessingDrawing" xmlns:w10="urn:schemas-microsoft-com:office:word" xmlns:w="http://schemas.openxmlformats.org/wordprocessingml/2006/main" xmlns:w14="http://schemas.microsoft.com/office/word/2010/wordml" xmlns:w15="http://schemas.microsoft.com/office/word/2012/wordml" xmlns:w16cex="http://schemas.microsoft.com/office/word/2018/wordml/cex" xmlns:w16cid="http://schemas.microsoft.com/office/word/2016/wordml/cid" xmlns:w16="http://schemas.microsoft.com/office/word/2018/wordml" xmlns:w16du="http://schemas.microsoft.com/office/word/2023/wordml/word16du" xmlns:w16sdtdh="http://schemas.microsoft.com/office/word/2020/wordml/sdtdatahash" xmlns:w16sdtfl="http://schemas.microsoft.com/office/word/2024/wordml/sdtformatlock" xmlns:w16se="http://schemas.microsoft.com/office/word/2015/wordml/symex" xmlns:wpg="http://schemas.microsoft.com/office/word/2010/wordprocessingGroup" xmlns:wpi="http://schemas.microsoft.com/office/word/2010/wordprocessingInk" xmlns:wne="http://schemas.microsoft.com/office/word/2006/wordml" xmlns:wps="http://schemas.microsoft.com/office/word/2010/wordprocessingShape" mc:Ignorable="w14 w15 w16se w16cid w16 w16cex w16sdtdh w16sdtfl w16du wp14">
+  <w15:person w15:author="Philipson, Mira">
+    <w15:presenceInfo w15:providerId="AD" w15:userId="S::Miriam.Philipson@nyct.com::0f213eb5-4f48-4e31-b5c4-3add649db5ee"/>
+  </w15:person>
+</w15:people>
 </file>
 
 <file path=word/styles.xml><?xml version="1.0" encoding="utf-8"?>
@@ -1308,18 +2559,14 @@
     <w:link w:val="Heading1Char"/>
     <w:uiPriority w:val="9"/>
     <w:qFormat/>
-    <w:rsid w:val="000E12A9"/>
+    <w:rsid w:val="00806D4D"/>
     <w:pPr>
-      <w:keepNext/>
-      <w:keepLines/>
-      <w:spacing w:before="360" w:after="80"/>
+      <w:spacing w:after="0"/>
       <w:outlineLvl w:val="0"/>
     </w:pPr>
     <w:rPr>
-      <w:rFonts w:asciiTheme="majorHAnsi" w:eastAsiaTheme="majorEastAsia" w:hAnsiTheme="majorHAnsi" w:cstheme="majorBidi"/>
-      <w:color w:val="0F4761" w:themeColor="accent1" w:themeShade="BF"/>
-      <w:sz w:val="40"/>
-      <w:szCs w:val="40"/>
+      <w:b/>
+      <w:bCs/>
     </w:rPr>
   </w:style>
   <w:style w:type="paragraph" w:styleId="Heading2">
@@ -1532,12 +2779,10 @@
     <w:basedOn w:val="DefaultParagraphFont"/>
     <w:link w:val="Heading1"/>
     <w:uiPriority w:val="9"/>
-    <w:rsid w:val="000E12A9"/>
+    <w:rsid w:val="00806D4D"/>
     <w:rPr>
-      <w:rFonts w:asciiTheme="majorHAnsi" w:eastAsiaTheme="majorEastAsia" w:hAnsiTheme="majorHAnsi" w:cstheme="majorBidi"/>
-      <w:color w:val="0F4761" w:themeColor="accent1" w:themeShade="BF"/>
-      <w:sz w:val="40"/>
-      <w:szCs w:val="40"/>
+      <w:b/>
+      <w:bCs/>
     </w:rPr>
   </w:style>
   <w:style w:type="character" w:customStyle="1" w:styleId="Heading2Char">
@@ -1815,6 +3060,97 @@
       <w:smallCaps/>
       <w:color w:val="0F4761" w:themeColor="accent1" w:themeShade="BF"/>
       <w:spacing w:val="5"/>
+    </w:rPr>
+  </w:style>
+  <w:style w:type="character" w:styleId="CommentReference">
+    <w:name w:val="annotation reference"/>
+    <w:basedOn w:val="DefaultParagraphFont"/>
+    <w:uiPriority w:val="99"/>
+    <w:semiHidden/>
+    <w:unhideWhenUsed/>
+    <w:rsid w:val="003442DE"/>
+    <w:rPr>
+      <w:sz w:val="16"/>
+      <w:szCs w:val="16"/>
+    </w:rPr>
+  </w:style>
+  <w:style w:type="paragraph" w:styleId="CommentText">
+    <w:name w:val="annotation text"/>
+    <w:basedOn w:val="Normal"/>
+    <w:link w:val="CommentTextChar"/>
+    <w:uiPriority w:val="99"/>
+    <w:semiHidden/>
+    <w:unhideWhenUsed/>
+    <w:rsid w:val="003442DE"/>
+    <w:pPr>
+      <w:spacing w:line="240" w:lineRule="auto"/>
+    </w:pPr>
+    <w:rPr>
+      <w:sz w:val="20"/>
+      <w:szCs w:val="20"/>
+    </w:rPr>
+  </w:style>
+  <w:style w:type="character" w:customStyle="1" w:styleId="CommentTextChar">
+    <w:name w:val="Comment Text Char"/>
+    <w:basedOn w:val="DefaultParagraphFont"/>
+    <w:link w:val="CommentText"/>
+    <w:uiPriority w:val="99"/>
+    <w:semiHidden/>
+    <w:rsid w:val="003442DE"/>
+    <w:rPr>
+      <w:sz w:val="20"/>
+      <w:szCs w:val="20"/>
+    </w:rPr>
+  </w:style>
+  <w:style w:type="paragraph" w:styleId="CommentSubject">
+    <w:name w:val="annotation subject"/>
+    <w:basedOn w:val="CommentText"/>
+    <w:next w:val="CommentText"/>
+    <w:link w:val="CommentSubjectChar"/>
+    <w:uiPriority w:val="99"/>
+    <w:semiHidden/>
+    <w:unhideWhenUsed/>
+    <w:rsid w:val="003442DE"/>
+    <w:rPr>
+      <w:b/>
+      <w:bCs/>
+    </w:rPr>
+  </w:style>
+  <w:style w:type="character" w:customStyle="1" w:styleId="CommentSubjectChar">
+    <w:name w:val="Comment Subject Char"/>
+    <w:basedOn w:val="CommentTextChar"/>
+    <w:link w:val="CommentSubject"/>
+    <w:uiPriority w:val="99"/>
+    <w:semiHidden/>
+    <w:rsid w:val="003442DE"/>
+    <w:rPr>
+      <w:b/>
+      <w:bCs/>
+      <w:sz w:val="20"/>
+      <w:szCs w:val="20"/>
+    </w:rPr>
+  </w:style>
+  <w:style w:type="character" w:styleId="Hyperlink">
+    <w:name w:val="Hyperlink"/>
+    <w:basedOn w:val="DefaultParagraphFont"/>
+    <w:uiPriority w:val="99"/>
+    <w:unhideWhenUsed/>
+    <w:rsid w:val="006B3EA5"/>
+    <w:rPr>
+      <w:color w:val="467886" w:themeColor="hyperlink"/>
+      <w:u w:val="single"/>
+    </w:rPr>
+  </w:style>
+  <w:style w:type="character" w:styleId="UnresolvedMention">
+    <w:name w:val="Unresolved Mention"/>
+    <w:basedOn w:val="DefaultParagraphFont"/>
+    <w:uiPriority w:val="99"/>
+    <w:semiHidden/>
+    <w:unhideWhenUsed/>
+    <w:rsid w:val="006B3EA5"/>
+    <w:rPr>
+      <w:color w:val="605E5C"/>
+      <w:shd w:val="clear" w:color="auto" w:fill="E1DFDD"/>
     </w:rPr>
   </w:style>
 </w:styles>

</xml_diff>

<commit_message>
finished up R analysis and created ggplot and new csv
</commit_message>
<xml_diff>
--- a/Q procedure.docx
+++ b/Q procedure.docx
@@ -247,11 +247,6 @@
       <w:pPr>
         <w:spacing w:after="0"/>
       </w:pPr>
-    </w:p>
-    <w:p>
-      <w:pPr>
-        <w:spacing w:after="0"/>
-      </w:pPr>
       <w:r>
         <w:t>Calculate isochrones, 15 min walk from ferry landings</w:t>
       </w:r>
@@ -279,11 +274,6 @@
       <w:pPr>
         <w:spacing w:after="0"/>
       </w:pPr>
-    </w:p>
-    <w:p>
-      <w:pPr>
-        <w:spacing w:after="0"/>
-      </w:pPr>
       <w:r>
         <w:t>Calculate area within 15min walk from ferry landings NOT covered by subway</w:t>
       </w:r>
@@ -352,9 +342,6 @@
       <w:r>
         <w:t>: intersect with 15min_walk_ferry, export as a new layer</w:t>
       </w:r>
-      <w:r>
-        <w:t xml:space="preserve"> (census_15min_walk_ferry)</w:t>
-      </w:r>
     </w:p>
     <w:p>
       <w:pPr>
@@ -460,9 +447,6 @@
       <w:r>
         <w:t>: intersect with difference_15min_walk_ferry, export as a new layer</w:t>
       </w:r>
-      <w:r>
-        <w:t xml:space="preserve"> (census_difference_15min_walk_ferry)</w:t>
-      </w:r>
     </w:p>
     <w:p>
       <w:pPr>
@@ -518,6 +502,7 @@
         <w:spacing w:after="0"/>
       </w:pPr>
       <w:r>
+        <w:lastRenderedPageBreak/>
         <w:t>435</w:t>
       </w:r>
       <w:r>
@@ -588,24 +573,10 @@
       </w:r>
       <w:commentRangeEnd w:id="1"/>
       <w:r>
-        <w:t xml:space="preserve"> </w:t>
-      </w:r>
-      <w:r>
         <w:rPr>
           <w:rStyle w:val="CommentReference"/>
         </w:rPr>
         <w:commentReference w:id="1"/>
-      </w:r>
-      <w:r>
-        <w:t>(</w:t>
-      </w:r>
-      <w:proofErr w:type="spellStart"/>
-      <w:r>
-        <w:t>census_subways_buffer</w:t>
-      </w:r>
-      <w:proofErr w:type="spellEnd"/>
-      <w:r>
-        <w:t>)</w:t>
       </w:r>
     </w:p>
     <w:p>
@@ -751,10 +722,7 @@
       </w:r>
       <w:proofErr w:type="spellEnd"/>
       <w:r>
-        <w:t>: group by isochrone ID, sum census data. Manually rename isochrones to match ferry landing names</w:t>
-      </w:r>
-      <w:r>
-        <w:t>.</w:t>
+        <w:t>: group by isochrone ID, sum census data. Manually rename isochrones to match ferry landing names.</w:t>
       </w:r>
     </w:p>
     <w:p>
@@ -851,88 +819,13 @@
         <w:ind w:left="720"/>
       </w:pPr>
       <w:r>
-        <w:t>-Export selection as new csv to use to clean subway ridership data: subway_stations_15min_walk_ferry.csv</w:t>
-      </w:r>
-    </w:p>
-    <w:p>
-      <w:pPr>
-        <w:spacing w:after="0"/>
-      </w:pPr>
-    </w:p>
-    <w:p>
-      <w:pPr>
-        <w:spacing w:after="0"/>
-      </w:pPr>
-      <w:r>
-        <w:t>Join ridership data to ferry landings, save as a duplicate layer (</w:t>
-      </w:r>
-      <w:proofErr w:type="spellStart"/>
-      <w:r>
-        <w:t>ferry_landings_boardings</w:t>
-      </w:r>
-      <w:proofErr w:type="spellEnd"/>
-      <w:r>
-        <w:t>). Symbolize by annual ridership.</w:t>
-      </w:r>
-    </w:p>
-    <w:p>
-      <w:pPr>
-        <w:spacing w:after="0"/>
-      </w:pPr>
-    </w:p>
-    <w:p>
-      <w:pPr>
-        <w:spacing w:after="0"/>
-      </w:pPr>
-      <w:r>
-        <w:t>Join AM/PM peak data to ferry landings</w:t>
-      </w:r>
-    </w:p>
-    <w:p>
-      <w:pPr>
-        <w:pStyle w:val="ListParagraph"/>
-        <w:numPr>
-          <w:ilvl w:val="0"/>
-          <w:numId w:val="1"/>
-        </w:numPr>
-        <w:spacing w:after="0"/>
-      </w:pPr>
-      <w:r>
-        <w:t xml:space="preserve">Filter AM/PM peak data in ferry_stop_timeperiod_2022, save as a duplicate and join to copies of </w:t>
-      </w:r>
-      <w:proofErr w:type="spellStart"/>
-      <w:r>
-        <w:t>ferry_landings</w:t>
-      </w:r>
-      <w:proofErr w:type="spellEnd"/>
-    </w:p>
-    <w:p>
-      <w:pPr>
-        <w:pStyle w:val="ListParagraph"/>
-        <w:numPr>
-          <w:ilvl w:val="0"/>
-          <w:numId w:val="1"/>
-        </w:numPr>
-        <w:spacing w:after="0"/>
-      </w:pPr>
-      <w:r>
-        <w:t xml:space="preserve">Symbolize by </w:t>
-      </w:r>
-      <w:r>
-        <w:t>average hourly ridership</w:t>
-      </w:r>
-    </w:p>
-    <w:p>
-      <w:pPr>
-        <w:spacing w:after="0"/>
-      </w:pPr>
-    </w:p>
-    <w:p>
-      <w:pPr>
-        <w:spacing w:after="0"/>
-      </w:pPr>
-      <w:r>
-        <w:t>MAKE MAPS COMPARING AM PM RIDERSHIP</w:t>
+        <w:t xml:space="preserve">-Export selection as new csv to use to clean subway ridership data: </w:t>
+      </w:r>
+      <w:r>
+        <w:t>subway_stations_15min_walk_ferry</w:t>
+      </w:r>
+      <w:r>
+        <w:t>.csv</w:t>
       </w:r>
     </w:p>
     <w:p>
@@ -986,7 +879,25 @@
         <w:spacing w:after="0"/>
       </w:pPr>
       <w:r>
-        <w:t xml:space="preserve">-Join subway ridership to subway stations </w:t>
+        <w:t xml:space="preserve">-Join </w:t>
+      </w:r>
+      <w:r>
+        <w:t>subway</w:t>
+      </w:r>
+      <w:r>
+        <w:t xml:space="preserve"> ridership to </w:t>
+      </w:r>
+      <w:r>
+        <w:t>subway</w:t>
+      </w:r>
+      <w:r>
+        <w:t xml:space="preserve"> </w:t>
+      </w:r>
+      <w:r>
+        <w:t>stations</w:t>
+      </w:r>
+      <w:r>
+        <w:t xml:space="preserve"> </w:t>
       </w:r>
     </w:p>
     <w:p>
@@ -1061,13 +972,7 @@
         <w:spacing w:after="0"/>
       </w:pPr>
       <w:r>
-        <w:t>-</w:t>
-      </w:r>
-      <w:r>
-        <w:t>Join ferry ridership to ferry landings</w:t>
-      </w:r>
-      <w:r>
-        <w:t xml:space="preserve"> </w:t>
+        <w:t xml:space="preserve">-Join ferry ridership to ferry landings </w:t>
       </w:r>
     </w:p>
     <w:p>
@@ -1106,7 +1011,10 @@
         <w:spacing w:after="0"/>
       </w:pPr>
       <w:r>
-        <w:t>Resident workers</w:t>
+        <w:t>R</w:t>
+      </w:r>
+      <w:r>
+        <w:t>esident workers</w:t>
       </w:r>
     </w:p>
     <w:p>
@@ -1119,7 +1027,14 @@
         <w:spacing w:after="0"/>
       </w:pPr>
       <w:r>
-        <w:t>Jobs</w:t>
+        <w:lastRenderedPageBreak/>
+        <w:t>J</w:t>
+      </w:r>
+      <w:r>
+        <w:t>ob</w:t>
+      </w:r>
+      <w:r>
+        <w:t>s</w:t>
       </w:r>
     </w:p>
     <w:p>
@@ -1132,7 +1047,10 @@
         <w:spacing w:after="0"/>
       </w:pPr>
       <w:r>
-        <w:t>Overall population</w:t>
+        <w:t>O</w:t>
+      </w:r>
+      <w:r>
+        <w:t>verall population</w:t>
       </w:r>
     </w:p>
     <w:p>
@@ -1177,6 +1095,7 @@
         <w:pStyle w:val="Heading1"/>
       </w:pPr>
       <w:r>
+        <w:lastRenderedPageBreak/>
         <w:t xml:space="preserve">Note: </w:t>
       </w:r>
     </w:p>
@@ -1854,32 +1773,8 @@
 
 <file path=word/commentsExtensible.xml><?xml version="1.0" encoding="utf-8"?>
 <w16cex:commentsExtensible xmlns:wpc="http://schemas.microsoft.com/office/word/2010/wordprocessingCanvas" xmlns:cx="http://schemas.microsoft.com/office/drawing/2014/chartex" xmlns:cx1="http://schemas.microsoft.com/office/drawing/2015/9/8/chartex" xmlns:cx2="http://schemas.microsoft.com/office/drawing/2015/10/21/chartex" xmlns:cx3="http://schemas.microsoft.com/office/drawing/2016/5/9/chartex" xmlns:cx4="http://schemas.microsoft.com/office/drawing/2016/5/10/chartex" xmlns:cx5="http://schemas.microsoft.com/office/drawing/2016/5/11/chartex" xmlns:cx6="http://schemas.microsoft.com/office/drawing/2016/5/12/chartex" xmlns:cx7="http://schemas.microsoft.com/office/drawing/2016/5/13/chartex" xmlns:cx8="http://schemas.microsoft.com/office/drawing/2016/5/14/chartex" xmlns:cr="http://schemas.microsoft.com/office/comments/2020/reactions" xmlns:mc="http://schemas.openxmlformats.org/markup-compatibility/2006" xmlns:aink="http://schemas.microsoft.com/office/drawing/2016/ink" xmlns:am3d="http://schemas.microsoft.com/office/drawing/2017/model3d" xmlns:o="urn:schemas-microsoft-com:office:office" xmlns:oel="http://schemas.microsoft.com/office/2019/extlst" xmlns:r="http://schemas.openxmlformats.org/officeDocument/2006/relationships" xmlns:m="http://schemas.openxmlformats.org/officeDocument/2006/math" xmlns:v="urn:schemas-microsoft-com:vml" xmlns:wp14="http://schemas.microsoft.com/office/word/2010/wordprocessingDrawing" xmlns:wp="http://schemas.openxmlformats.org/drawingml/2006/wordprocessingDrawing" xmlns:w10="urn:schemas-microsoft-com:office:word" xmlns:w="http://schemas.openxmlformats.org/wordprocessingml/2006/main" xmlns:w14="http://schemas.microsoft.com/office/word/2010/wordml" xmlns:w15="http://schemas.microsoft.com/office/word/2012/wordml" xmlns:w16cex="http://schemas.microsoft.com/office/word/2018/wordml/cex" xmlns:w16cid="http://schemas.microsoft.com/office/word/2016/wordml/cid" xmlns:w16="http://schemas.microsoft.com/office/word/2018/wordml" xmlns:w16du="http://schemas.microsoft.com/office/word/2023/wordml/word16du" xmlns:w16sdtdh="http://schemas.microsoft.com/office/word/2020/wordml/sdtdatahash" xmlns:w16sdtfl="http://schemas.microsoft.com/office/word/2024/wordml/sdtformatlock" xmlns:w16se="http://schemas.microsoft.com/office/word/2015/wordml/symex" xmlns:wpg="http://schemas.microsoft.com/office/word/2010/wordprocessingGroup" xmlns:wpi="http://schemas.microsoft.com/office/word/2010/wordprocessingInk" xmlns:wne="http://schemas.microsoft.com/office/word/2006/wordml" xmlns:wps="http://schemas.microsoft.com/office/word/2010/wordprocessingShape" mc:Ignorable="w14 w15 w16se w16cid w16 w16cex w16sdtdh w16sdtfl cr w16du wp14">
-  <w16cex:commentExtensible w16cex:durableId="1F029FE0" w16cex:dateUtc="2025-12-09T23:16:00Z">
-    <w16cex:extLst>
-      <w16:ext w16:uri="{CE6994B0-6A32-4C9F-8C6B-6E91EDA988CE}">
-        <cr:reactions xmlns:cr="http://schemas.microsoft.com/office/comments/2020/reactions">
-          <cr:reaction reactionType="1">
-            <cr:reactionInfo dateUtc="2025-12-10T05:20:56Z">
-              <cr:user userId="S::djf8806@nyu.edu::9b350191-9ad2-43f9-b55b-7a317e99b7a9" userProvider="AD" userName="Devin Friedrich"/>
-            </cr:reactionInfo>
-          </cr:reaction>
-        </cr:reactions>
-      </w16:ext>
-    </w16cex:extLst>
-  </w16cex:commentExtensible>
-  <w16cex:commentExtensible w16cex:durableId="09314608" w16cex:dateUtc="2025-12-09T23:17:00Z">
-    <w16cex:extLst>
-      <w16:ext w16:uri="{CE6994B0-6A32-4C9F-8C6B-6E91EDA988CE}">
-        <cr:reactions xmlns:cr="http://schemas.microsoft.com/office/comments/2020/reactions">
-          <cr:reaction reactionType="1">
-            <cr:reactionInfo dateUtc="2025-12-10T05:20:44Z">
-              <cr:user userId="S::djf8806@nyu.edu::9b350191-9ad2-43f9-b55b-7a317e99b7a9" userProvider="AD" userName="Devin Friedrich"/>
-            </cr:reactionInfo>
-          </cr:reaction>
-        </cr:reactions>
-      </w16:ext>
-    </w16cex:extLst>
-  </w16cex:commentExtensible>
+  <w16cex:commentExtensible w16cex:durableId="1F029FE0" w16cex:dateUtc="2025-12-09T23:16:00Z"/>
+  <w16cex:commentExtensible w16cex:durableId="09314608" w16cex:dateUtc="2025-12-09T23:17:00Z"/>
 </w16cex:commentsExtensible>
 </file>
 

</xml_diff>